<commit_message>
Chị Yến nói đói bụng kìa!!!!
</commit_message>
<xml_diff>
--- a/File_02.docx
+++ b/File_02.docx
@@ -9,13 +9,14 @@
     </w:p>
     <w:p/>
     <w:p>
-      <w:proofErr w:type="spellStart"/>
       <w:r>
-        <w:t>Meo</w:t>
+        <w:t>Meo meo</w:t>
       </w:r>
-      <w:proofErr w:type="spellEnd"/>
+    </w:p>
+    <w:p/>
+    <w:p>
       <w:r>
-        <w:t xml:space="preserve"> meo</w:t>
+        <w:t>Chị Yến bảo đói bụng quá có chè chưa!!!!</w:t>
       </w:r>
       <w:bookmarkStart w:id="0" w:name="_GoBack"/>
       <w:bookmarkEnd w:id="0"/>

</xml_diff>

<commit_message>
Nhi cũng đói nè :(
</commit_message>
<xml_diff>
--- a/File_02.docx
+++ b/File_02.docx
@@ -17,6 +17,12 @@
     <w:p>
       <w:r>
         <w:t>Chị Yến bảo đói bụng quá có chè chưa!!!!</w:t>
+      </w:r>
+    </w:p>
+    <w:p/>
+    <w:p>
+      <w:r>
+        <w:t>Nhi cũng đói rồi.</w:t>
       </w:r>
       <w:bookmarkStart w:id="0" w:name="_GoBack"/>
       <w:bookmarkEnd w:id="0"/>

</xml_diff>

<commit_message>
Tội mấy chị em...
</commit_message>
<xml_diff>
--- a/File_02.docx
+++ b/File_02.docx
@@ -23,6 +23,15 @@
     <w:p>
       <w:r>
         <w:t>Nhi cũng đói rồi.</w:t>
+      </w:r>
+    </w:p>
+    <w:p/>
+    <w:p>
+      <w:r>
+        <w:t xml:space="preserve">Mà không được ăn huhu </w:t>
+      </w:r>
+      <w:r>
+        <w:sym w:font="Wingdings" w:char="F04C"/>
       </w:r>
       <w:bookmarkStart w:id="0" w:name="_GoBack"/>
       <w:bookmarkEnd w:id="0"/>

</xml_diff>